<commit_message>
sales report includes user name
</commit_message>
<xml_diff>
--- a/SFC.Canteen/Templates/SalesReport.docx
+++ b/SFC.Canteen/Templates/SalesReport.docx
@@ -33,6 +33,8 @@
                 <w:szCs w:val="24"/>
               </w:rPr>
             </w:pPr>
+            <w:bookmarkStart w:id="0" w:name="_GoBack"/>
+            <w:bookmarkEnd w:id="0"/>
             <w:r>
               <w:rPr>
                 <w:rFonts w:asciiTheme="majorHAnsi" w:hAnsiTheme="majorHAnsi"/>
@@ -359,8 +361,6 @@
                 <w:szCs w:val="24"/>
               </w:rPr>
             </w:pPr>
-            <w:bookmarkStart w:id="0" w:name="_GoBack"/>
-            <w:bookmarkEnd w:id="0"/>
             <w:r>
               <w:rPr>
                 <w:rFonts w:asciiTheme="majorHAnsi" w:hAnsiTheme="majorHAnsi"/>
@@ -628,7 +628,26 @@
       <w:jc w:val="center"/>
       <w:rPr>
         <w:rFonts w:asciiTheme="majorHAnsi" w:hAnsiTheme="majorHAnsi"/>
-        <w:sz w:val="16"/>
+        <w:b/>
+        <w:sz w:val="28"/>
+      </w:rPr>
+    </w:pPr>
+    <w:r>
+      <w:rPr>
+        <w:rFonts w:asciiTheme="majorHAnsi" w:hAnsiTheme="majorHAnsi"/>
+        <w:b/>
+        <w:sz w:val="28"/>
+      </w:rPr>
+      <w:t>[USER]</w:t>
+    </w:r>
+  </w:p>
+  <w:p>
+    <w:pPr>
+      <w:pStyle w:val="Header"/>
+      <w:jc w:val="center"/>
+      <w:rPr>
+        <w:rFonts w:asciiTheme="majorHAnsi" w:hAnsiTheme="majorHAnsi"/>
+        <w:sz w:val="2"/>
       </w:rPr>
     </w:pPr>
   </w:p>

</xml_diff>